<commit_message>
Added chat mode and updated instructions
</commit_message>
<xml_diff>
--- a/MiWiPro_Apps/Instructions.docx
+++ b/MiWiPro_Apps/Instructions.docx
@@ -39,7 +39,54 @@
           <w:sz w:val="28"/>
           <w:szCs w:val="28"/>
         </w:rPr>
-        <w:t xml:space="preserve"> package configured in Star Topology</w:t>
+        <w:t xml:space="preserve"> package </w:t>
+      </w:r>
+      <w:r>
+        <w:rPr>
+          <w:b/>
+          <w:bCs/>
+          <w:sz w:val="28"/>
+          <w:szCs w:val="28"/>
+        </w:rPr>
+        <w:t xml:space="preserve">ported </w:t>
+      </w:r>
+      <w:r>
+        <w:rPr>
+          <w:b/>
+          <w:bCs/>
+          <w:sz w:val="28"/>
+          <w:szCs w:val="28"/>
+        </w:rPr>
+        <w:t>on</w:t>
+      </w:r>
+      <w:r>
+        <w:rPr>
+          <w:b/>
+          <w:bCs/>
+          <w:sz w:val="28"/>
+          <w:szCs w:val="28"/>
+        </w:rPr>
+        <w:t xml:space="preserve"> SAM R34 </w:t>
+      </w:r>
+      <w:proofErr w:type="spellStart"/>
+      <w:r>
+        <w:rPr>
+          <w:b/>
+          <w:bCs/>
+          <w:sz w:val="28"/>
+          <w:szCs w:val="28"/>
+        </w:rPr>
+        <w:t>LoRa</w:t>
+      </w:r>
+      <w:proofErr w:type="spellEnd"/>
+      <w:r>
+        <w:rPr>
+          <w:b/>
+          <w:bCs/>
+          <w:sz w:val="28"/>
+          <w:szCs w:val="28"/>
+        </w:rPr>
+        <w:t xml:space="preserve"> device</w:t>
       </w:r>
     </w:p>
     <w:p/>
@@ -266,85 +313,7 @@
           <w:b/>
           <w:bCs/>
         </w:rPr>
-        <w:t>Hardware</w:t>
-      </w:r>
-    </w:p>
-    <w:p>
-      <w:r>
-        <w:t xml:space="preserve">SAMR34 </w:t>
-      </w:r>
-      <w:proofErr w:type="spellStart"/>
-      <w:r>
-        <w:t>Xplained</w:t>
-      </w:r>
-      <w:proofErr w:type="spellEnd"/>
-      <w:r>
-        <w:t xml:space="preserve"> Pro</w:t>
-      </w:r>
-      <w:r>
-        <w:br/>
-      </w:r>
-      <w:r>
-        <w:t xml:space="preserve">Optionally a </w:t>
-      </w:r>
-      <w:r>
-        <w:t xml:space="preserve">WINC1500 </w:t>
-      </w:r>
-      <w:proofErr w:type="spellStart"/>
-      <w:r>
-        <w:t>Xplained</w:t>
-      </w:r>
-      <w:proofErr w:type="spellEnd"/>
-      <w:r>
-        <w:t xml:space="preserve"> Pro</w:t>
-      </w:r>
-    </w:p>
-    <w:p>
-      <w:r>
-        <w:t>Software</w:t>
-      </w:r>
-    </w:p>
-    <w:p>
-      <w:r>
-        <w:t>ED.zip contains the A</w:t>
-      </w:r>
-      <w:r>
-        <w:t>tmel Studio project for the End Device</w:t>
-      </w:r>
-      <w:r>
-        <w:br/>
-        <w:t>PC.zip contains the Atmel Studio project for the Pan Coordinator</w:t>
-      </w:r>
-      <w:r>
-        <w:br/>
-      </w:r>
-      <w:r>
-        <w:t>PC_WINC1500.zip contains the</w:t>
-      </w:r>
-      <w:r>
-        <w:t xml:space="preserve"> Atmel Studio project for the Pan Coordinator with Wi-Fi enabled</w:t>
-      </w:r>
-    </w:p>
-    <w:p/>
-    <w:p>
-      <w:pPr>
-        <w:rPr>
-          <w:b/>
-          <w:bCs/>
-          <w:sz w:val="24"/>
-          <w:szCs w:val="24"/>
-          <w:lang w:val="fr-FR"/>
-        </w:rPr>
-      </w:pPr>
-      <w:r>
-        <w:rPr>
-          <w:b/>
-          <w:bCs/>
-          <w:sz w:val="24"/>
-          <w:szCs w:val="24"/>
-          <w:lang w:val="fr-FR"/>
-        </w:rPr>
-        <w:t>Instructions</w:t>
+        <w:t>Topology supported</w:t>
       </w:r>
     </w:p>
     <w:p>
@@ -352,231 +321,24 @@
         <w:pStyle w:val="ListParagraph"/>
         <w:numPr>
           <w:ilvl w:val="0"/>
-          <w:numId w:val="2"/>
+          <w:numId w:val="4"/>
         </w:numPr>
-        <w:spacing w:after="200" w:line="276" w:lineRule="auto"/>
-      </w:pPr>
-      <w:r>
-        <w:t xml:space="preserve">Mark a device as PC and open terminal window </w:t>
-      </w:r>
-      <w:proofErr w:type="spellStart"/>
-      <w:r>
-        <w:t>TeraTerm</w:t>
-      </w:r>
-      <w:proofErr w:type="spellEnd"/>
-      <w:r>
-        <w:t xml:space="preserve"> corresponding the COM port of the SAMR34 </w:t>
-      </w:r>
-      <w:proofErr w:type="spellStart"/>
-      <w:r>
-        <w:t>Xplained</w:t>
-      </w:r>
-      <w:proofErr w:type="spellEnd"/>
-      <w:r>
-        <w:t xml:space="preserve"> Pro connected</w:t>
-      </w:r>
-    </w:p>
-    <w:p>
-      <w:pPr>
-        <w:pStyle w:val="ListParagraph"/>
-        <w:numPr>
-          <w:ilvl w:val="0"/>
-          <w:numId w:val="2"/>
-        </w:numPr>
-        <w:spacing w:after="200" w:line="276" w:lineRule="auto"/>
-      </w:pPr>
-      <w:r>
-        <w:t>Program the device with the PC Solution shared</w:t>
-      </w:r>
-    </w:p>
-    <w:p>
-      <w:pPr>
-        <w:pStyle w:val="ListParagraph"/>
-        <w:numPr>
-          <w:ilvl w:val="0"/>
-          <w:numId w:val="2"/>
-        </w:numPr>
-        <w:spacing w:after="200" w:line="276" w:lineRule="auto"/>
-      </w:pPr>
-      <w:r>
-        <w:t xml:space="preserve">Mark the other devices ED and open terminal window </w:t>
-      </w:r>
-      <w:proofErr w:type="spellStart"/>
-      <w:r>
-        <w:t>TeraTerm</w:t>
-      </w:r>
-      <w:proofErr w:type="spellEnd"/>
-      <w:r>
-        <w:t xml:space="preserve"> corresponding the COM port of the SAMR34 </w:t>
-      </w:r>
-      <w:proofErr w:type="spellStart"/>
-      <w:r>
-        <w:t>Xplained</w:t>
-      </w:r>
-      <w:proofErr w:type="spellEnd"/>
-      <w:r>
-        <w:t xml:space="preserve"> Pro connected</w:t>
-      </w:r>
-    </w:p>
-    <w:p>
-      <w:pPr>
-        <w:pStyle w:val="ListParagraph"/>
-        <w:numPr>
-          <w:ilvl w:val="0"/>
-          <w:numId w:val="2"/>
-        </w:numPr>
-        <w:spacing w:after="200" w:line="276" w:lineRule="auto"/>
-      </w:pPr>
-      <w:r>
-        <w:t xml:space="preserve"> Program the device with the ED solution shared</w:t>
-      </w:r>
-    </w:p>
-    <w:p>
-      <w:pPr>
-        <w:rPr>
-          <w:b/>
-          <w:bCs/>
-          <w:sz w:val="24"/>
-          <w:szCs w:val="24"/>
-        </w:rPr>
-      </w:pPr>
-    </w:p>
-    <w:p>
-      <w:pPr>
-        <w:rPr>
-          <w:b/>
-          <w:bCs/>
-          <w:sz w:val="24"/>
-          <w:szCs w:val="24"/>
-        </w:rPr>
-      </w:pPr>
-    </w:p>
-    <w:p>
-      <w:pPr>
-        <w:rPr>
-          <w:b/>
-          <w:bCs/>
-          <w:sz w:val="24"/>
-          <w:szCs w:val="24"/>
-        </w:rPr>
-      </w:pPr>
-    </w:p>
-    <w:p>
-      <w:pPr>
-        <w:rPr>
-          <w:b/>
-          <w:bCs/>
-          <w:sz w:val="24"/>
-          <w:szCs w:val="24"/>
-        </w:rPr>
-      </w:pPr>
-      <w:r>
-        <w:rPr>
-          <w:b/>
-          <w:bCs/>
-          <w:sz w:val="24"/>
-          <w:szCs w:val="24"/>
-        </w:rPr>
-        <w:lastRenderedPageBreak/>
-        <w:t>Demo</w:t>
-      </w:r>
-      <w:r>
-        <w:rPr>
-          <w:b/>
-          <w:bCs/>
-          <w:sz w:val="24"/>
-          <w:szCs w:val="24"/>
-        </w:rPr>
-        <w:t xml:space="preserve"> Notes</w:t>
-      </w:r>
-    </w:p>
-    <w:p>
-      <w:r>
-        <w:t xml:space="preserve">Use ED.zip and PC.zip to demonstrate a local network between a PC and several </w:t>
-      </w:r>
-      <w:proofErr w:type="spellStart"/>
-      <w:r>
-        <w:t>EDs.</w:t>
-      </w:r>
-      <w:proofErr w:type="spellEnd"/>
+      </w:pPr>
+      <w:r>
+        <w:t>Peer-to-peer (P2P) topology</w:t>
+      </w:r>
       <w:r>
         <w:br/>
-        <w:t>Use ED.zip and PC_WINC1500.zip to demonstrate a PC to push temperature data received from the EDs to an MQTT broker.</w:t>
-      </w:r>
-    </w:p>
-    <w:p/>
-    <w:p>
-      <w:pPr>
-        <w:rPr>
-          <w:i/>
-          <w:iCs/>
-        </w:rPr>
-      </w:pPr>
-      <w:r>
-        <w:t xml:space="preserve">The Sub-GHz Frequency Band can be selected in file: </w:t>
-      </w:r>
-      <w:proofErr w:type="spellStart"/>
-      <w:r>
-        <w:rPr>
-          <w:i/>
-          <w:iCs/>
-        </w:rPr>
-        <w:t>miwi</w:t>
-      </w:r>
-      <w:proofErr w:type="spellEnd"/>
-      <w:r>
-        <w:rPr>
-          <w:i/>
-          <w:iCs/>
-        </w:rPr>
-        <w:t>/</w:t>
-      </w:r>
-      <w:proofErr w:type="spellStart"/>
-      <w:r>
-        <w:rPr>
-          <w:i/>
-          <w:iCs/>
-        </w:rPr>
-        <w:t>tal</w:t>
-      </w:r>
-      <w:proofErr w:type="spellEnd"/>
-      <w:r>
-        <w:rPr>
-          <w:i/>
-          <w:iCs/>
-        </w:rPr>
-        <w:t>/sx1276/</w:t>
-      </w:r>
-      <w:proofErr w:type="spellStart"/>
-      <w:r>
-        <w:rPr>
-          <w:i/>
-          <w:iCs/>
-        </w:rPr>
-        <w:t>inc</w:t>
-      </w:r>
-      <w:proofErr w:type="spellEnd"/>
-      <w:r>
-        <w:rPr>
-          <w:i/>
-          <w:iCs/>
-        </w:rPr>
-        <w:t>/radio_registers_SX1276.h</w:t>
-      </w:r>
-    </w:p>
-    <w:p>
-      <w:r>
-        <w:br/>
       </w:r>
       <w:r>
         <w:rPr>
           <w:noProof/>
         </w:rPr>
         <w:drawing>
-          <wp:inline distT="0" distB="0" distL="0" distR="0" wp14:anchorId="5CE2D62A" wp14:editId="053EE93F">
-            <wp:extent cx="5934903" cy="4258269"/>
-            <wp:effectExtent l="0" t="0" r="8890" b="9525"/>
-            <wp:docPr id="2" name="Picture 2"/>
+          <wp:inline distT="0" distB="0" distL="0" distR="0" wp14:anchorId="0352F351" wp14:editId="7BAF110C">
+            <wp:extent cx="2273300" cy="708077"/>
+            <wp:effectExtent l="0" t="0" r="0" b="0"/>
+            <wp:docPr id="5" name="Picture 5"/>
             <wp:cNvGraphicFramePr>
               <a:graphicFrameLocks xmlns:a="http://schemas.openxmlformats.org/drawingml/2006/main" noChangeAspect="1"/>
             </wp:cNvGraphicFramePr>
@@ -596,7 +358,7 @@
                   <pic:spPr>
                     <a:xfrm>
                       <a:off x="0" y="0"/>
-                      <a:ext cx="5934903" cy="4258269"/>
+                      <a:ext cx="2307501" cy="718730"/>
                     </a:xfrm>
                     <a:prstGeom prst="rect">
                       <a:avLst/>
@@ -609,31 +371,29 @@
         </w:drawing>
       </w:r>
     </w:p>
-    <w:p/>
-    <w:p>
-      <w:r>
-        <w:t xml:space="preserve">The Wi-Fi settings of the router can be configured in </w:t>
-      </w:r>
-      <w:proofErr w:type="spellStart"/>
-      <w:r>
-        <w:rPr>
-          <w:i/>
-          <w:iCs/>
-        </w:rPr>
-        <w:t>wifi_app.h</w:t>
-      </w:r>
-      <w:proofErr w:type="spellEnd"/>
-    </w:p>
-    <w:p>
+    <w:p>
+      <w:pPr>
+        <w:pStyle w:val="ListParagraph"/>
+        <w:numPr>
+          <w:ilvl w:val="0"/>
+          <w:numId w:val="4"/>
+        </w:numPr>
+      </w:pPr>
+      <w:r>
+        <w:t>Star topology</w:t>
+      </w:r>
+      <w:r>
+        <w:br/>
+      </w:r>
       <w:r>
         <w:rPr>
           <w:noProof/>
         </w:rPr>
         <w:drawing>
-          <wp:inline distT="0" distB="0" distL="0" distR="0" wp14:anchorId="2572AC68" wp14:editId="3B4CD332">
-            <wp:extent cx="2114845" cy="762106"/>
+          <wp:inline distT="0" distB="0" distL="0" distR="0" wp14:anchorId="032B1A39" wp14:editId="6ABECB2B">
+            <wp:extent cx="2885089" cy="2324100"/>
             <wp:effectExtent l="0" t="0" r="0" b="0"/>
-            <wp:docPr id="3" name="Picture 3"/>
+            <wp:docPr id="6" name="Picture 6"/>
             <wp:cNvGraphicFramePr>
               <a:graphicFrameLocks xmlns:a="http://schemas.openxmlformats.org/drawingml/2006/main" noChangeAspect="1"/>
             </wp:cNvGraphicFramePr>
@@ -653,6 +413,481 @@
                   <pic:spPr>
                     <a:xfrm>
                       <a:off x="0" y="0"/>
+                      <a:ext cx="2902498" cy="2338124"/>
+                    </a:xfrm>
+                    <a:prstGeom prst="rect">
+                      <a:avLst/>
+                    </a:prstGeom>
+                  </pic:spPr>
+                </pic:pic>
+              </a:graphicData>
+            </a:graphic>
+          </wp:inline>
+        </w:drawing>
+      </w:r>
+      <w:r>
+        <w:br/>
+      </w:r>
+    </w:p>
+    <w:p>
+      <w:pPr>
+        <w:pStyle w:val="ListParagraph"/>
+        <w:numPr>
+          <w:ilvl w:val="0"/>
+          <w:numId w:val="4"/>
+        </w:numPr>
+      </w:pPr>
+      <w:r>
+        <w:lastRenderedPageBreak/>
+        <w:t>Tree topology</w:t>
+      </w:r>
+      <w:r>
+        <w:br/>
+      </w:r>
+      <w:r>
+        <w:br/>
+      </w:r>
+      <w:r>
+        <w:rPr>
+          <w:noProof/>
+        </w:rPr>
+        <w:drawing>
+          <wp:inline distT="0" distB="0" distL="0" distR="0" wp14:anchorId="66191A70" wp14:editId="6E9F7E65">
+            <wp:extent cx="2750447" cy="2120900"/>
+            <wp:effectExtent l="0" t="0" r="0" b="0"/>
+            <wp:docPr id="7" name="Picture 7"/>
+            <wp:cNvGraphicFramePr>
+              <a:graphicFrameLocks xmlns:a="http://schemas.openxmlformats.org/drawingml/2006/main" noChangeAspect="1"/>
+            </wp:cNvGraphicFramePr>
+            <a:graphic xmlns:a="http://schemas.openxmlformats.org/drawingml/2006/main">
+              <a:graphicData uri="http://schemas.openxmlformats.org/drawingml/2006/picture">
+                <pic:pic xmlns:pic="http://schemas.openxmlformats.org/drawingml/2006/picture">
+                  <pic:nvPicPr>
+                    <pic:cNvPr id="1" name=""/>
+                    <pic:cNvPicPr/>
+                  </pic:nvPicPr>
+                  <pic:blipFill>
+                    <a:blip r:embed="rId8"/>
+                    <a:stretch>
+                      <a:fillRect/>
+                    </a:stretch>
+                  </pic:blipFill>
+                  <pic:spPr>
+                    <a:xfrm>
+                      <a:off x="0" y="0"/>
+                      <a:ext cx="2758761" cy="2127311"/>
+                    </a:xfrm>
+                    <a:prstGeom prst="rect">
+                      <a:avLst/>
+                    </a:prstGeom>
+                  </pic:spPr>
+                </pic:pic>
+              </a:graphicData>
+            </a:graphic>
+          </wp:inline>
+        </w:drawing>
+      </w:r>
+    </w:p>
+    <w:p>
+      <w:pPr>
+        <w:rPr>
+          <w:b/>
+          <w:bCs/>
+        </w:rPr>
+      </w:pPr>
+      <w:r>
+        <w:rPr>
+          <w:b/>
+          <w:bCs/>
+        </w:rPr>
+        <w:t>Hardware</w:t>
+      </w:r>
+    </w:p>
+    <w:p>
+      <w:r>
+        <w:t xml:space="preserve">SAMR34 </w:t>
+      </w:r>
+      <w:proofErr w:type="spellStart"/>
+      <w:r>
+        <w:t>Xplained</w:t>
+      </w:r>
+      <w:proofErr w:type="spellEnd"/>
+      <w:r>
+        <w:t xml:space="preserve"> Pro</w:t>
+      </w:r>
+      <w:r>
+        <w:br/>
+      </w:r>
+      <w:r>
+        <w:t xml:space="preserve">Optionally a </w:t>
+      </w:r>
+      <w:r>
+        <w:t xml:space="preserve">WINC1500 </w:t>
+      </w:r>
+      <w:proofErr w:type="spellStart"/>
+      <w:r>
+        <w:t>Xplained</w:t>
+      </w:r>
+      <w:proofErr w:type="spellEnd"/>
+      <w:r>
+        <w:t xml:space="preserve"> Pro</w:t>
+      </w:r>
+    </w:p>
+    <w:p>
+      <w:r>
+        <w:t>Software</w:t>
+      </w:r>
+    </w:p>
+    <w:p>
+      <w:r>
+        <w:t>ED.zip contains the A</w:t>
+      </w:r>
+      <w:r>
+        <w:t>tmel Studio project for the End Device</w:t>
+      </w:r>
+      <w:r>
+        <w:br/>
+        <w:t>PC.zip contains the Atmel Studio project for the Pan Coordinator</w:t>
+      </w:r>
+      <w:r>
+        <w:br/>
+      </w:r>
+      <w:r>
+        <w:t>PC_WINC1500.zip contains the</w:t>
+      </w:r>
+      <w:r>
+        <w:t xml:space="preserve"> Atmel Studio project for the Pan Coordinator with Wi-Fi enabled</w:t>
+      </w:r>
+    </w:p>
+    <w:p/>
+    <w:p>
+      <w:pPr>
+        <w:rPr>
+          <w:b/>
+          <w:bCs/>
+          <w:sz w:val="24"/>
+          <w:szCs w:val="24"/>
+          <w:lang w:val="fr-FR"/>
+        </w:rPr>
+      </w:pPr>
+      <w:r>
+        <w:rPr>
+          <w:b/>
+          <w:bCs/>
+          <w:sz w:val="24"/>
+          <w:szCs w:val="24"/>
+          <w:lang w:val="fr-FR"/>
+        </w:rPr>
+        <w:t>Instructions</w:t>
+      </w:r>
+    </w:p>
+    <w:p>
+      <w:pPr>
+        <w:pStyle w:val="ListParagraph"/>
+        <w:numPr>
+          <w:ilvl w:val="0"/>
+          <w:numId w:val="2"/>
+        </w:numPr>
+        <w:spacing w:after="200" w:line="276" w:lineRule="auto"/>
+      </w:pPr>
+      <w:r>
+        <w:t xml:space="preserve">Mark a device as PC and open terminal window </w:t>
+      </w:r>
+      <w:proofErr w:type="spellStart"/>
+      <w:r>
+        <w:t>TeraTerm</w:t>
+      </w:r>
+      <w:proofErr w:type="spellEnd"/>
+      <w:r>
+        <w:t xml:space="preserve"> corresponding the COM port of the SAMR34 </w:t>
+      </w:r>
+      <w:proofErr w:type="spellStart"/>
+      <w:r>
+        <w:t>Xplained</w:t>
+      </w:r>
+      <w:proofErr w:type="spellEnd"/>
+      <w:r>
+        <w:t xml:space="preserve"> Pro connected</w:t>
+      </w:r>
+    </w:p>
+    <w:p>
+      <w:pPr>
+        <w:pStyle w:val="ListParagraph"/>
+        <w:numPr>
+          <w:ilvl w:val="0"/>
+          <w:numId w:val="2"/>
+        </w:numPr>
+        <w:spacing w:after="200" w:line="276" w:lineRule="auto"/>
+      </w:pPr>
+      <w:r>
+        <w:t>Program the device with the PC Solution shared</w:t>
+      </w:r>
+    </w:p>
+    <w:p>
+      <w:pPr>
+        <w:pStyle w:val="ListParagraph"/>
+        <w:numPr>
+          <w:ilvl w:val="0"/>
+          <w:numId w:val="2"/>
+        </w:numPr>
+        <w:spacing w:after="200" w:line="276" w:lineRule="auto"/>
+      </w:pPr>
+      <w:r>
+        <w:t xml:space="preserve">Mark the other devices ED and open terminal window </w:t>
+      </w:r>
+      <w:proofErr w:type="spellStart"/>
+      <w:r>
+        <w:t>TeraTerm</w:t>
+      </w:r>
+      <w:proofErr w:type="spellEnd"/>
+      <w:r>
+        <w:t xml:space="preserve"> corresponding the COM port of the SAMR34 </w:t>
+      </w:r>
+      <w:proofErr w:type="spellStart"/>
+      <w:r>
+        <w:t>Xplained</w:t>
+      </w:r>
+      <w:proofErr w:type="spellEnd"/>
+      <w:r>
+        <w:t xml:space="preserve"> Pro connected</w:t>
+      </w:r>
+    </w:p>
+    <w:p>
+      <w:pPr>
+        <w:pStyle w:val="ListParagraph"/>
+        <w:numPr>
+          <w:ilvl w:val="0"/>
+          <w:numId w:val="2"/>
+        </w:numPr>
+        <w:spacing w:after="200" w:line="276" w:lineRule="auto"/>
+      </w:pPr>
+      <w:r>
+        <w:t xml:space="preserve"> Program the device with the ED solution shared</w:t>
+      </w:r>
+    </w:p>
+    <w:p>
+      <w:pPr>
+        <w:rPr>
+          <w:b/>
+          <w:bCs/>
+          <w:sz w:val="24"/>
+          <w:szCs w:val="24"/>
+        </w:rPr>
+      </w:pPr>
+    </w:p>
+    <w:p>
+      <w:pPr>
+        <w:rPr>
+          <w:b/>
+          <w:bCs/>
+          <w:sz w:val="24"/>
+          <w:szCs w:val="24"/>
+        </w:rPr>
+      </w:pPr>
+    </w:p>
+    <w:p>
+      <w:pPr>
+        <w:rPr>
+          <w:b/>
+          <w:bCs/>
+          <w:sz w:val="24"/>
+          <w:szCs w:val="24"/>
+        </w:rPr>
+      </w:pPr>
+    </w:p>
+    <w:p>
+      <w:pPr>
+        <w:rPr>
+          <w:b/>
+          <w:bCs/>
+          <w:sz w:val="24"/>
+          <w:szCs w:val="24"/>
+        </w:rPr>
+      </w:pPr>
+      <w:r>
+        <w:rPr>
+          <w:b/>
+          <w:bCs/>
+          <w:sz w:val="24"/>
+          <w:szCs w:val="24"/>
+        </w:rPr>
+        <w:t>Demo</w:t>
+      </w:r>
+      <w:r>
+        <w:rPr>
+          <w:b/>
+          <w:bCs/>
+          <w:sz w:val="24"/>
+          <w:szCs w:val="24"/>
+        </w:rPr>
+        <w:t xml:space="preserve"> Notes</w:t>
+      </w:r>
+    </w:p>
+    <w:p>
+      <w:r>
+        <w:t>Use ED.zip and PC.zip to demonstrate a local network between a PC and several EDs</w:t>
+      </w:r>
+      <w:r>
+        <w:t xml:space="preserve"> in Star topology.</w:t>
+      </w:r>
+      <w:r>
+        <w:br/>
+        <w:t>Use ED.zip and PC_WINC1500.zip to demonstrate a PC to push temperature data received from the EDs to an MQTT broker.</w:t>
+      </w:r>
+      <w:r>
+        <w:br/>
+        <w:t>Use PC.zip to demonstrate P2P topology between 2 devices.</w:t>
+      </w:r>
+    </w:p>
+    <w:p/>
+    <w:p>
+      <w:pPr>
+        <w:rPr>
+          <w:i/>
+          <w:iCs/>
+        </w:rPr>
+      </w:pPr>
+      <w:r>
+        <w:t xml:space="preserve">The Sub-GHz Frequency Band can be selected in file: </w:t>
+      </w:r>
+      <w:proofErr w:type="spellStart"/>
+      <w:r>
+        <w:rPr>
+          <w:i/>
+          <w:iCs/>
+        </w:rPr>
+        <w:t>miwi</w:t>
+      </w:r>
+      <w:proofErr w:type="spellEnd"/>
+      <w:r>
+        <w:rPr>
+          <w:i/>
+          <w:iCs/>
+        </w:rPr>
+        <w:t>/</w:t>
+      </w:r>
+      <w:proofErr w:type="spellStart"/>
+      <w:r>
+        <w:rPr>
+          <w:i/>
+          <w:iCs/>
+        </w:rPr>
+        <w:t>tal</w:t>
+      </w:r>
+      <w:proofErr w:type="spellEnd"/>
+      <w:r>
+        <w:rPr>
+          <w:i/>
+          <w:iCs/>
+        </w:rPr>
+        <w:t>/sx1276/</w:t>
+      </w:r>
+      <w:proofErr w:type="spellStart"/>
+      <w:r>
+        <w:rPr>
+          <w:i/>
+          <w:iCs/>
+        </w:rPr>
+        <w:t>inc</w:t>
+      </w:r>
+      <w:proofErr w:type="spellEnd"/>
+      <w:r>
+        <w:rPr>
+          <w:i/>
+          <w:iCs/>
+        </w:rPr>
+        <w:t>/radio_registers_SX1276.h</w:t>
+      </w:r>
+    </w:p>
+    <w:p>
+      <w:r>
+        <w:br/>
+      </w:r>
+      <w:r>
+        <w:rPr>
+          <w:noProof/>
+        </w:rPr>
+        <w:drawing>
+          <wp:inline distT="0" distB="0" distL="0" distR="0" wp14:anchorId="5CE2D62A" wp14:editId="053EE93F">
+            <wp:extent cx="5934903" cy="4258269"/>
+            <wp:effectExtent l="0" t="0" r="8890" b="9525"/>
+            <wp:docPr id="2" name="Picture 2"/>
+            <wp:cNvGraphicFramePr>
+              <a:graphicFrameLocks xmlns:a="http://schemas.openxmlformats.org/drawingml/2006/main" noChangeAspect="1"/>
+            </wp:cNvGraphicFramePr>
+            <a:graphic xmlns:a="http://schemas.openxmlformats.org/drawingml/2006/main">
+              <a:graphicData uri="http://schemas.openxmlformats.org/drawingml/2006/picture">
+                <pic:pic xmlns:pic="http://schemas.openxmlformats.org/drawingml/2006/picture">
+                  <pic:nvPicPr>
+                    <pic:cNvPr id="1" name=""/>
+                    <pic:cNvPicPr/>
+                  </pic:nvPicPr>
+                  <pic:blipFill>
+                    <a:blip r:embed="rId9"/>
+                    <a:stretch>
+                      <a:fillRect/>
+                    </a:stretch>
+                  </pic:blipFill>
+                  <pic:spPr>
+                    <a:xfrm>
+                      <a:off x="0" y="0"/>
+                      <a:ext cx="5934903" cy="4258269"/>
+                    </a:xfrm>
+                    <a:prstGeom prst="rect">
+                      <a:avLst/>
+                    </a:prstGeom>
+                  </pic:spPr>
+                </pic:pic>
+              </a:graphicData>
+            </a:graphic>
+          </wp:inline>
+        </w:drawing>
+      </w:r>
+    </w:p>
+    <w:p/>
+    <w:p>
+      <w:r>
+        <w:t xml:space="preserve">The Wi-Fi settings of the router can be configured in </w:t>
+      </w:r>
+      <w:proofErr w:type="spellStart"/>
+      <w:r>
+        <w:rPr>
+          <w:i/>
+          <w:iCs/>
+        </w:rPr>
+        <w:t>wifi_app.h</w:t>
+      </w:r>
+      <w:proofErr w:type="spellEnd"/>
+    </w:p>
+    <w:p>
+      <w:r>
+        <w:rPr>
+          <w:noProof/>
+        </w:rPr>
+        <w:drawing>
+          <wp:inline distT="0" distB="0" distL="0" distR="0" wp14:anchorId="2572AC68" wp14:editId="3B4CD332">
+            <wp:extent cx="2114845" cy="762106"/>
+            <wp:effectExtent l="0" t="0" r="0" b="0"/>
+            <wp:docPr id="3" name="Picture 3"/>
+            <wp:cNvGraphicFramePr>
+              <a:graphicFrameLocks xmlns:a="http://schemas.openxmlformats.org/drawingml/2006/main" noChangeAspect="1"/>
+            </wp:cNvGraphicFramePr>
+            <a:graphic xmlns:a="http://schemas.openxmlformats.org/drawingml/2006/main">
+              <a:graphicData uri="http://schemas.openxmlformats.org/drawingml/2006/picture">
+                <pic:pic xmlns:pic="http://schemas.openxmlformats.org/drawingml/2006/picture">
+                  <pic:nvPicPr>
+                    <pic:cNvPr id="1" name=""/>
+                    <pic:cNvPicPr/>
+                  </pic:nvPicPr>
+                  <pic:blipFill>
+                    <a:blip r:embed="rId10"/>
+                    <a:stretch>
+                      <a:fillRect/>
+                    </a:stretch>
+                  </pic:blipFill>
+                  <pic:spPr>
+                    <a:xfrm>
+                      <a:off x="0" y="0"/>
                       <a:ext cx="2114845" cy="762106"/>
                     </a:xfrm>
                     <a:prstGeom prst="rect">
@@ -684,36 +919,351 @@
     <w:p>
       <w:r>
         <w:lastRenderedPageBreak/>
-        <w:t xml:space="preserve">For WINC1500 </w:t>
+        <w:t xml:space="preserve">The Wi-Fi demo push the temperature data of the EDs part of the network to Cayenne </w:t>
       </w:r>
       <w:proofErr w:type="spellStart"/>
       <w:r>
-        <w:t>Xpro</w:t>
+        <w:t>myDevice</w:t>
       </w:r>
       <w:proofErr w:type="spellEnd"/>
       <w:r>
-        <w:t xml:space="preserve"> connection with SAMR34 </w:t>
+        <w:t xml:space="preserve"> broker.</w:t>
+      </w:r>
+      <w:r>
+        <w:br/>
+      </w:r>
+      <w:r>
+        <w:br/>
+      </w:r>
+      <w:r>
+        <w:rPr>
+          <w:noProof/>
+        </w:rPr>
+        <w:drawing>
+          <wp:inline distT="0" distB="0" distL="0" distR="0" wp14:anchorId="790F1132" wp14:editId="09551D90">
+            <wp:extent cx="5943600" cy="3244215"/>
+            <wp:effectExtent l="0" t="0" r="0" b="0"/>
+            <wp:docPr id="4" name="Picture 4"/>
+            <wp:cNvGraphicFramePr>
+              <a:graphicFrameLocks xmlns:a="http://schemas.openxmlformats.org/drawingml/2006/main" noChangeAspect="1"/>
+            </wp:cNvGraphicFramePr>
+            <a:graphic xmlns:a="http://schemas.openxmlformats.org/drawingml/2006/main">
+              <a:graphicData uri="http://schemas.openxmlformats.org/drawingml/2006/picture">
+                <pic:pic xmlns:pic="http://schemas.openxmlformats.org/drawingml/2006/picture">
+                  <pic:nvPicPr>
+                    <pic:cNvPr id="1" name=""/>
+                    <pic:cNvPicPr/>
+                  </pic:nvPicPr>
+                  <pic:blipFill>
+                    <a:blip r:embed="rId11"/>
+                    <a:stretch>
+                      <a:fillRect/>
+                    </a:stretch>
+                  </pic:blipFill>
+                  <pic:spPr>
+                    <a:xfrm>
+                      <a:off x="0" y="0"/>
+                      <a:ext cx="5943600" cy="3244215"/>
+                    </a:xfrm>
+                    <a:prstGeom prst="rect">
+                      <a:avLst/>
+                    </a:prstGeom>
+                  </pic:spPr>
+                </pic:pic>
+              </a:graphicData>
+            </a:graphic>
+          </wp:inline>
+        </w:drawing>
+      </w:r>
+    </w:p>
+    <w:p/>
+    <w:p>
+      <w:r>
+        <w:t>Useful resources</w:t>
+      </w:r>
+    </w:p>
+    <w:p>
+      <w:pPr>
+        <w:pStyle w:val="ListParagraph"/>
+        <w:numPr>
+          <w:ilvl w:val="0"/>
+          <w:numId w:val="4"/>
+        </w:numPr>
+      </w:pPr>
+      <w:r>
+        <w:t xml:space="preserve">AN1371 - Microchip </w:t>
       </w:r>
       <w:proofErr w:type="spellStart"/>
       <w:r>
-        <w:t>Xpro</w:t>
+        <w:t>MiWi</w:t>
       </w:r>
       <w:proofErr w:type="spellEnd"/>
       <w:r>
-        <w:t xml:space="preserve">, refers to : </w:t>
-      </w:r>
-      <w:hyperlink r:id="rId8" w:history="1">
+        <w:t xml:space="preserve"> PRO Wireless Networking Protocol</w:t>
+      </w:r>
+      <w:r>
+        <w:br/>
+      </w:r>
+      <w:hyperlink r:id="rId12" w:history="1">
         <w:r>
           <w:rPr>
             <w:rStyle w:val="Hyperlink"/>
           </w:rPr>
-          <w:t>https://github.com/MicrochipTech/atsamr34_lorawan_wifi_ap_scan</w:t>
+          <w:t>http://ww1.microchip.com/downloads/en/appnotes/01371a.pdf</w:t>
         </w:r>
       </w:hyperlink>
     </w:p>
+    <w:p>
+      <w:pPr>
+        <w:pStyle w:val="ListParagraph"/>
+        <w:numPr>
+          <w:ilvl w:val="0"/>
+          <w:numId w:val="4"/>
+        </w:numPr>
+      </w:pPr>
+      <w:r>
+        <w:t xml:space="preserve">AN1284 - Microchip Wireless </w:t>
+      </w:r>
+      <w:proofErr w:type="spellStart"/>
+      <w:r>
+        <w:t>MiWi</w:t>
+      </w:r>
+      <w:proofErr w:type="spellEnd"/>
+      <w:r>
+        <w:t xml:space="preserve"> Application Programming Interface </w:t>
+      </w:r>
+      <w:proofErr w:type="spellStart"/>
+      <w:r>
+        <w:t>MiApp</w:t>
+      </w:r>
+      <w:proofErr w:type="spellEnd"/>
+      <w:r>
+        <w:br/>
+      </w:r>
+      <w:hyperlink r:id="rId13" w:history="1">
+        <w:r>
+          <w:rPr>
+            <w:rStyle w:val="Hyperlink"/>
+          </w:rPr>
+          <w:t>http://ww1.microchip.com/downloads/en/AppNotes/00001284B.pdf</w:t>
+        </w:r>
+      </w:hyperlink>
+    </w:p>
+    <w:p>
+      <w:pPr>
+        <w:pStyle w:val="ListParagraph"/>
+        <w:numPr>
+          <w:ilvl w:val="0"/>
+          <w:numId w:val="4"/>
+        </w:numPr>
+      </w:pPr>
+      <w:proofErr w:type="spellStart"/>
+      <w:r>
+        <w:t>MiApp</w:t>
+      </w:r>
+      <w:proofErr w:type="spellEnd"/>
+      <w:r>
+        <w:t xml:space="preserve"> Interfaces</w:t>
+      </w:r>
+      <w:r>
+        <w:br/>
+      </w:r>
+      <w:hyperlink r:id="rId14" w:history="1">
+        <w:r>
+          <w:rPr>
+            <w:rStyle w:val="Hyperlink"/>
+          </w:rPr>
+          <w:t>https://documentation.help/MiWi-Development-Environment/MiApp_Interfaces.html</w:t>
+        </w:r>
+      </w:hyperlink>
+    </w:p>
     <w:p/>
-    <w:p/>
-    <w:p/>
+    <w:p>
+      <w:pPr>
+        <w:rPr>
+          <w:b/>
+          <w:bCs/>
+        </w:rPr>
+      </w:pPr>
+      <w:r>
+        <w:rPr>
+          <w:b/>
+          <w:bCs/>
+        </w:rPr>
+        <w:t>Limitations</w:t>
+      </w:r>
+    </w:p>
+    <w:p>
+      <w:r>
+        <w:t>The current package does not support</w:t>
+      </w:r>
+      <w:r>
+        <w:t>:</w:t>
+      </w:r>
+    </w:p>
+    <w:p>
+      <w:pPr>
+        <w:pStyle w:val="ListParagraph"/>
+        <w:numPr>
+          <w:ilvl w:val="0"/>
+          <w:numId w:val="4"/>
+        </w:numPr>
+      </w:pPr>
+      <w:r>
+        <w:t>Non-volatile memory (NVM) module to store network information</w:t>
+      </w:r>
+    </w:p>
+    <w:p>
+      <w:pPr>
+        <w:pStyle w:val="ListParagraph"/>
+        <w:numPr>
+          <w:ilvl w:val="0"/>
+          <w:numId w:val="4"/>
+        </w:numPr>
+      </w:pPr>
+      <w:r>
+        <w:t>Network Freezer</w:t>
+      </w:r>
+      <w:r>
+        <w:t xml:space="preserve"> (</w:t>
+      </w:r>
+      <w:r>
+        <w:rPr>
+          <w:rFonts w:ascii="Consolas" w:hAnsi="Consolas" w:cs="Consolas"/>
+          <w:color w:val="A000A0"/>
+          <w:sz w:val="19"/>
+          <w:szCs w:val="19"/>
+          <w:highlight w:val="white"/>
+        </w:rPr>
+        <w:t>ENABLE_NETWORK_FREEZER</w:t>
+      </w:r>
+      <w:r>
+        <w:rPr>
+          <w:rFonts w:ascii="Consolas" w:hAnsi="Consolas" w:cs="Consolas"/>
+          <w:color w:val="A000A0"/>
+          <w:sz w:val="19"/>
+          <w:szCs w:val="19"/>
+        </w:rPr>
+        <w:t>)</w:t>
+      </w:r>
+    </w:p>
+    <w:p>
+      <w:pPr>
+        <w:pStyle w:val="ListParagraph"/>
+        <w:numPr>
+          <w:ilvl w:val="0"/>
+          <w:numId w:val="4"/>
+        </w:numPr>
+      </w:pPr>
+      <w:r>
+        <w:t>Security module</w:t>
+      </w:r>
+      <w:r>
+        <w:t xml:space="preserve"> for data encryption/decryption (</w:t>
+      </w:r>
+      <w:r>
+        <w:rPr>
+          <w:rFonts w:ascii="Consolas" w:hAnsi="Consolas" w:cs="Consolas"/>
+          <w:color w:val="008000"/>
+          <w:sz w:val="19"/>
+          <w:szCs w:val="19"/>
+          <w:highlight w:val="white"/>
+        </w:rPr>
+        <w:t>ENABLE_SECURITY</w:t>
+      </w:r>
+      <w:r>
+        <w:rPr>
+          <w:rFonts w:ascii="Consolas" w:hAnsi="Consolas" w:cs="Consolas"/>
+          <w:color w:val="008000"/>
+          <w:sz w:val="19"/>
+          <w:szCs w:val="19"/>
+        </w:rPr>
+        <w:t>)</w:t>
+      </w:r>
+    </w:p>
+    <w:p>
+      <w:pPr>
+        <w:pStyle w:val="ListParagraph"/>
+        <w:numPr>
+          <w:ilvl w:val="0"/>
+          <w:numId w:val="4"/>
+        </w:numPr>
+      </w:pPr>
+      <w:r>
+        <w:t>Random PAN ID (MY_PAN_ID 0xFFFF)</w:t>
+      </w:r>
+    </w:p>
+    <w:p>
+      <w:pPr>
+        <w:pStyle w:val="ListParagraph"/>
+        <w:numPr>
+          <w:ilvl w:val="0"/>
+          <w:numId w:val="4"/>
+        </w:numPr>
+      </w:pPr>
+      <w:r>
+        <w:t>Automatic Handshake (</w:t>
+      </w:r>
+      <w:r>
+        <w:rPr>
+          <w:rFonts w:ascii="Consolas" w:hAnsi="Consolas" w:cs="Consolas"/>
+          <w:color w:val="A000A0"/>
+          <w:sz w:val="19"/>
+          <w:szCs w:val="19"/>
+          <w:highlight w:val="white"/>
+        </w:rPr>
+        <w:t>ENABLE_HAND_SHAKE</w:t>
+      </w:r>
+      <w:r>
+        <w:rPr>
+          <w:rFonts w:ascii="Consolas" w:hAnsi="Consolas" w:cs="Consolas"/>
+          <w:color w:val="A000A0"/>
+          <w:sz w:val="19"/>
+          <w:szCs w:val="19"/>
+        </w:rPr>
+        <w:t>)</w:t>
+      </w:r>
+    </w:p>
+    <w:p>
+      <w:pPr>
+        <w:pStyle w:val="ListParagraph"/>
+        <w:numPr>
+          <w:ilvl w:val="0"/>
+          <w:numId w:val="4"/>
+        </w:numPr>
+      </w:pPr>
+      <w:r>
+        <w:t>Indirect message (</w:t>
+      </w:r>
+      <w:r>
+        <w:rPr>
+          <w:rFonts w:ascii="Consolas" w:hAnsi="Consolas" w:cs="Consolas"/>
+          <w:color w:val="008000"/>
+          <w:sz w:val="19"/>
+          <w:szCs w:val="19"/>
+          <w:highlight w:val="white"/>
+        </w:rPr>
+        <w:t>ENABLE_INDIRECT_MESSAGE</w:t>
+      </w:r>
+      <w:r>
+        <w:rPr>
+          <w:rFonts w:ascii="Consolas" w:hAnsi="Consolas" w:cs="Consolas"/>
+          <w:color w:val="008000"/>
+          <w:sz w:val="19"/>
+          <w:szCs w:val="19"/>
+        </w:rPr>
+        <w:t>)</w:t>
+      </w:r>
+    </w:p>
+    <w:p>
+      <w:r>
+        <w:t>Do not have multiple FFD devices programmed and operating on same PANID and channel. This will confuse the end devices on which node to join.</w:t>
+      </w:r>
+      <w:r>
+        <w:br/>
+        <w:t>Resetting the FFD device will require rejoin/reset at the end devices as Network Freezer is not supported</w:t>
+      </w:r>
+    </w:p>
     <w:sectPr>
       <w:pgSz w:w="12240" w:h="15840"/>
       <w:pgMar w:top="1440" w:right="1440" w:bottom="1440" w:left="1440" w:header="708" w:footer="708" w:gutter="0"/>
@@ -815,7 +1365,7 @@
   <w:abstractNum w:abstractNumId="1" w15:restartNumberingAfterBreak="0">
     <w:nsid w:val="1A1A051A"/>
     <w:multiLevelType w:val="hybridMultilevel"/>
-    <w:tmpl w:val="3EDE3F12"/>
+    <w:tmpl w:val="9A149778"/>
     <w:lvl w:ilvl="0" w:tplc="04090011">
       <w:start w:val="1"/>
       <w:numFmt w:val="decimal"/>
@@ -837,14 +1387,16 @@
         <w:ind w:left="1440" w:hanging="360"/>
       </w:pPr>
     </w:lvl>
-    <w:lvl w:ilvl="2" w:tplc="0409001B" w:tentative="1">
-      <w:start w:val="1"/>
-      <w:numFmt w:val="lowerRoman"/>
-      <w:lvlText w:val="%3."/>
-      <w:lvlJc w:val="right"/>
-      <w:pPr>
-        <w:ind w:left="2160" w:hanging="180"/>
-      </w:pPr>
+    <w:lvl w:ilvl="2" w:tplc="659A4278">
+      <w:numFmt w:val="bullet"/>
+      <w:lvlText w:val="-"/>
+      <w:lvlJc w:val="left"/>
+      <w:pPr>
+        <w:ind w:left="2340" w:hanging="360"/>
+      </w:pPr>
+      <w:rPr>
+        <w:rFonts w:ascii="Calibri" w:eastAsiaTheme="minorHAnsi" w:hAnsi="Calibri" w:cs="Calibri" w:hint="default"/>
+      </w:rPr>
     </w:lvl>
     <w:lvl w:ilvl="3" w:tplc="0409000F" w:tentative="1">
       <w:start w:val="1"/>
@@ -985,6 +1537,118 @@
       <w:pPr>
         <w:ind w:left="6480" w:hanging="180"/>
       </w:pPr>
+    </w:lvl>
+  </w:abstractNum>
+  <w:abstractNum w:abstractNumId="3" w15:restartNumberingAfterBreak="0">
+    <w:nsid w:val="6B0C00C9"/>
+    <w:multiLevelType w:val="hybridMultilevel"/>
+    <w:tmpl w:val="FECC733A"/>
+    <w:lvl w:ilvl="0" w:tplc="399ECC74">
+      <w:numFmt w:val="bullet"/>
+      <w:lvlText w:val=""/>
+      <w:lvlJc w:val="left"/>
+      <w:pPr>
+        <w:ind w:left="720" w:hanging="360"/>
+      </w:pPr>
+      <w:rPr>
+        <w:rFonts w:ascii="Symbol" w:eastAsiaTheme="minorHAnsi" w:hAnsi="Symbol" w:cstheme="minorBidi" w:hint="default"/>
+      </w:rPr>
+    </w:lvl>
+    <w:lvl w:ilvl="1" w:tplc="04090003" w:tentative="1">
+      <w:start w:val="1"/>
+      <w:numFmt w:val="bullet"/>
+      <w:lvlText w:val="o"/>
+      <w:lvlJc w:val="left"/>
+      <w:pPr>
+        <w:ind w:left="1440" w:hanging="360"/>
+      </w:pPr>
+      <w:rPr>
+        <w:rFonts w:ascii="Courier New" w:hAnsi="Courier New" w:cs="Courier New" w:hint="default"/>
+      </w:rPr>
+    </w:lvl>
+    <w:lvl w:ilvl="2" w:tplc="04090005" w:tentative="1">
+      <w:start w:val="1"/>
+      <w:numFmt w:val="bullet"/>
+      <w:lvlText w:val=""/>
+      <w:lvlJc w:val="left"/>
+      <w:pPr>
+        <w:ind w:left="2160" w:hanging="360"/>
+      </w:pPr>
+      <w:rPr>
+        <w:rFonts w:ascii="Wingdings" w:hAnsi="Wingdings" w:hint="default"/>
+      </w:rPr>
+    </w:lvl>
+    <w:lvl w:ilvl="3" w:tplc="04090001" w:tentative="1">
+      <w:start w:val="1"/>
+      <w:numFmt w:val="bullet"/>
+      <w:lvlText w:val=""/>
+      <w:lvlJc w:val="left"/>
+      <w:pPr>
+        <w:ind w:left="2880" w:hanging="360"/>
+      </w:pPr>
+      <w:rPr>
+        <w:rFonts w:ascii="Symbol" w:hAnsi="Symbol" w:hint="default"/>
+      </w:rPr>
+    </w:lvl>
+    <w:lvl w:ilvl="4" w:tplc="04090003" w:tentative="1">
+      <w:start w:val="1"/>
+      <w:numFmt w:val="bullet"/>
+      <w:lvlText w:val="o"/>
+      <w:lvlJc w:val="left"/>
+      <w:pPr>
+        <w:ind w:left="3600" w:hanging="360"/>
+      </w:pPr>
+      <w:rPr>
+        <w:rFonts w:ascii="Courier New" w:hAnsi="Courier New" w:cs="Courier New" w:hint="default"/>
+      </w:rPr>
+    </w:lvl>
+    <w:lvl w:ilvl="5" w:tplc="04090005" w:tentative="1">
+      <w:start w:val="1"/>
+      <w:numFmt w:val="bullet"/>
+      <w:lvlText w:val=""/>
+      <w:lvlJc w:val="left"/>
+      <w:pPr>
+        <w:ind w:left="4320" w:hanging="360"/>
+      </w:pPr>
+      <w:rPr>
+        <w:rFonts w:ascii="Wingdings" w:hAnsi="Wingdings" w:hint="default"/>
+      </w:rPr>
+    </w:lvl>
+    <w:lvl w:ilvl="6" w:tplc="04090001" w:tentative="1">
+      <w:start w:val="1"/>
+      <w:numFmt w:val="bullet"/>
+      <w:lvlText w:val=""/>
+      <w:lvlJc w:val="left"/>
+      <w:pPr>
+        <w:ind w:left="5040" w:hanging="360"/>
+      </w:pPr>
+      <w:rPr>
+        <w:rFonts w:ascii="Symbol" w:hAnsi="Symbol" w:hint="default"/>
+      </w:rPr>
+    </w:lvl>
+    <w:lvl w:ilvl="7" w:tplc="04090003" w:tentative="1">
+      <w:start w:val="1"/>
+      <w:numFmt w:val="bullet"/>
+      <w:lvlText w:val="o"/>
+      <w:lvlJc w:val="left"/>
+      <w:pPr>
+        <w:ind w:left="5760" w:hanging="360"/>
+      </w:pPr>
+      <w:rPr>
+        <w:rFonts w:ascii="Courier New" w:hAnsi="Courier New" w:cs="Courier New" w:hint="default"/>
+      </w:rPr>
+    </w:lvl>
+    <w:lvl w:ilvl="8" w:tplc="04090005" w:tentative="1">
+      <w:start w:val="1"/>
+      <w:numFmt w:val="bullet"/>
+      <w:lvlText w:val=""/>
+      <w:lvlJc w:val="left"/>
+      <w:pPr>
+        <w:ind w:left="6480" w:hanging="360"/>
+      </w:pPr>
+      <w:rPr>
+        <w:rFonts w:ascii="Wingdings" w:hAnsi="Wingdings" w:hint="default"/>
+      </w:rPr>
     </w:lvl>
   </w:abstractNum>
   <w:num w:numId="1">
@@ -995,6 +1659,9 @@
   </w:num>
   <w:num w:numId="3">
     <w:abstractNumId w:val="0"/>
+  </w:num>
+  <w:num w:numId="4">
+    <w:abstractNumId w:val="3"/>
   </w:num>
 </w:numbering>
 </file>
@@ -1440,12 +2107,23 @@
     <w:name w:val="Hyperlink"/>
     <w:basedOn w:val="DefaultParagraphFont"/>
     <w:uiPriority w:val="99"/>
-    <w:semiHidden/>
     <w:unhideWhenUsed/>
-    <w:rsid w:val="00F66AB3"/>
+    <w:rsid w:val="00EC2A6F"/>
     <w:rPr>
       <w:color w:val="0000FF"/>
       <w:u w:val="single"/>
+    </w:rPr>
+  </w:style>
+  <w:style w:type="character" w:styleId="UnresolvedMention">
+    <w:name w:val="Unresolved Mention"/>
+    <w:basedOn w:val="DefaultParagraphFont"/>
+    <w:uiPriority w:val="99"/>
+    <w:semiHidden/>
+    <w:unhideWhenUsed/>
+    <w:rsid w:val="00EC2A6F"/>
+    <w:rPr>
+      <w:color w:val="605E5C"/>
+      <w:shd w:val="clear" w:color="auto" w:fill="E1DFDD"/>
     </w:rPr>
   </w:style>
 </w:styles>

</xml_diff>